<commit_message>
update - new slides about mu, fuzzification, fuzzy and crisp sets
</commit_message>
<xml_diff>
--- a/Lab2.docx
+++ b/Lab2.docx
@@ -2085,7 +2085,7 @@
         <w:ind w:left="360"/>
         <w:textAlignment w:val="baseline"/>
         <w:rPr>
-          <w:rStyle w:val="spellingerror"/>
+          <w:rStyle w:val="a4"/>
           <w:rFonts w:ascii="Calibri" w:hAnsi="Calibri" w:cs="Calibri"/>
           <w:sz w:val="22"/>
           <w:szCs w:val="22"/>
@@ -2328,6 +2328,148 @@
           <w:t>inference</w:t>
         </w:r>
       </w:hyperlink>
+    </w:p>
+    <w:p>
+      <w:pPr>
+        <w:pStyle w:val="paragraph"/>
+        <w:spacing w:before="0" w:beforeAutospacing="0" w:after="0" w:afterAutospacing="0"/>
+        <w:ind w:left="360"/>
+        <w:textAlignment w:val="baseline"/>
+        <w:rPr>
+          <w:rStyle w:val="spellingerror"/>
+        </w:rPr>
+      </w:pPr>
+      <w:proofErr w:type="spellStart"/>
+      <w:r>
+        <w:rPr>
+          <w:rStyle w:val="spellingerror"/>
+        </w:rPr>
+        <w:t>Інші</w:t>
+      </w:r>
+      <w:proofErr w:type="spellEnd"/>
+      <w:r>
+        <w:rPr>
+          <w:rStyle w:val="spellingerror"/>
+        </w:rPr>
+        <w:t xml:space="preserve"> </w:t>
+      </w:r>
+      <w:proofErr w:type="spellStart"/>
+      <w:r>
+        <w:rPr>
+          <w:rStyle w:val="spellingerror"/>
+        </w:rPr>
+        <w:t>бібліотеки</w:t>
+      </w:r>
+      <w:proofErr w:type="spellEnd"/>
+      <w:r>
+        <w:rPr>
+          <w:rStyle w:val="spellingerror"/>
+        </w:rPr>
+        <w:t>:</w:t>
+      </w:r>
+    </w:p>
+    <w:p>
+      <w:pPr>
+        <w:pStyle w:val="paragraph"/>
+        <w:numPr>
+          <w:ilvl w:val="1"/>
+          <w:numId w:val="11"/>
+        </w:numPr>
+        <w:spacing w:before="0" w:beforeAutospacing="0" w:after="0" w:afterAutospacing="0"/>
+        <w:ind w:left="709"/>
+        <w:textAlignment w:val="baseline"/>
+        <w:rPr>
+          <w:rStyle w:val="spellingerror"/>
+          <w:rFonts w:ascii="Calibri" w:hAnsi="Calibri" w:cs="Calibri"/>
+          <w:sz w:val="22"/>
+          <w:szCs w:val="22"/>
+          <w:lang w:val="uk-UA"/>
+        </w:rPr>
+      </w:pPr>
+      <w:hyperlink r:id="rId10" w:history="1">
+        <w:r>
+          <w:rPr>
+            <w:rStyle w:val="a4"/>
+            <w:lang w:val="uk-UA"/>
+          </w:rPr>
+          <w:t>https://github.com/aresio/simpful</w:t>
+        </w:r>
+      </w:hyperlink>
+    </w:p>
+    <w:p>
+      <w:pPr>
+        <w:pStyle w:val="paragraph"/>
+        <w:numPr>
+          <w:ilvl w:val="1"/>
+          <w:numId w:val="11"/>
+        </w:numPr>
+        <w:spacing w:before="0" w:beforeAutospacing="0" w:after="0" w:afterAutospacing="0"/>
+        <w:ind w:left="709"/>
+        <w:textAlignment w:val="baseline"/>
+        <w:rPr>
+          <w:rStyle w:val="a4"/>
+        </w:rPr>
+      </w:pPr>
+      <w:hyperlink r:id="rId11" w:history="1">
+        <w:r>
+          <w:rPr>
+            <w:rStyle w:val="a4"/>
+            <w:lang w:val="uk-UA"/>
+          </w:rPr>
+          <w:t>http://github.com/seatgeek/fuzzywuzzy</w:t>
+        </w:r>
+      </w:hyperlink>
+    </w:p>
+    <w:p>
+      <w:pPr>
+        <w:pStyle w:val="paragraph"/>
+        <w:numPr>
+          <w:ilvl w:val="1"/>
+          <w:numId w:val="11"/>
+        </w:numPr>
+        <w:spacing w:before="0" w:beforeAutospacing="0" w:after="0" w:afterAutospacing="0"/>
+        <w:ind w:left="709"/>
+        <w:textAlignment w:val="baseline"/>
+        <w:rPr>
+          <w:rStyle w:val="spellingerror"/>
+          <w:rFonts w:ascii="Calibri" w:hAnsi="Calibri" w:cs="Calibri"/>
+          <w:sz w:val="22"/>
+          <w:szCs w:val="22"/>
+          <w:lang w:val="uk-UA"/>
+        </w:rPr>
+      </w:pPr>
+      <w:bookmarkStart w:id="0" w:name="_GoBack"/>
+      <w:bookmarkEnd w:id="0"/>
+    </w:p>
+    <w:p>
+      <w:pPr>
+        <w:pStyle w:val="paragraph"/>
+        <w:spacing w:before="0" w:beforeAutospacing="0" w:after="0" w:afterAutospacing="0"/>
+        <w:ind w:left="360"/>
+        <w:textAlignment w:val="baseline"/>
+        <w:rPr>
+          <w:rStyle w:val="spellingerror"/>
+          <w:rFonts w:ascii="Calibri" w:hAnsi="Calibri" w:cs="Calibri"/>
+          <w:sz w:val="22"/>
+          <w:szCs w:val="22"/>
+          <w:lang w:val="uk-UA"/>
+        </w:rPr>
+      </w:pPr>
+    </w:p>
+    <w:p>
+      <w:pPr>
+        <w:pStyle w:val="paragraph"/>
+        <w:spacing w:before="0" w:beforeAutospacing="0" w:after="0" w:afterAutospacing="0"/>
+        <w:ind w:left="360"/>
+        <w:textAlignment w:val="baseline"/>
+        <w:rPr>
+          <w:rStyle w:val="spellingerror"/>
+          <w:rFonts w:ascii="Calibri" w:hAnsi="Calibri" w:cs="Calibri"/>
+          <w:sz w:val="22"/>
+          <w:szCs w:val="22"/>
+          <w:lang w:val="uk-UA"/>
+        </w:rPr>
+      </w:pPr>
     </w:p>
     <w:p>
       <w:pPr>
@@ -2427,7 +2569,7 @@
           <w:lang w:val="uk-UA"/>
         </w:rPr>
       </w:pPr>
-      <w:hyperlink r:id="rId10" w:history="1">
+      <w:hyperlink r:id="rId12" w:history="1">
         <w:r>
           <w:rPr>
             <w:rStyle w:val="a4"/>
@@ -2717,7 +2859,7 @@
           <w:lang w:val="uk-UA"/>
         </w:rPr>
       </w:pPr>
-      <w:hyperlink r:id="rId11" w:history="1">
+      <w:hyperlink r:id="rId13" w:history="1">
         <w:r>
           <w:rPr>
             <w:rStyle w:val="a4"/>
@@ -3116,8 +3258,8 @@
           <w:shd w:val="clear" w:color="auto" w:fill="FFFFFF"/>
         </w:rPr>
       </w:pPr>
-      <w:bookmarkStart w:id="0" w:name="_Інтелектуальний_термогігрометр_–"/>
-      <w:bookmarkEnd w:id="0"/>
+      <w:bookmarkStart w:id="1" w:name="_Інтелектуальний_термогігрометр_–"/>
+      <w:bookmarkEnd w:id="1"/>
       <w:r>
         <w:rPr>
           <w:shd w:val="clear" w:color="auto" w:fill="FFFFFF"/>
@@ -3237,7 +3379,7 @@
                     </pic:cNvPicPr>
                   </pic:nvPicPr>
                   <pic:blipFill>
-                    <a:blip r:embed="rId12" cstate="print">
+                    <a:blip r:embed="rId14" cstate="print">
                       <a:extLst>
                         <a:ext uri="{28A0092B-C50C-407E-A947-70E740481C1C}">
                           <a14:useLocalDpi xmlns:a14="http://schemas.microsoft.com/office/drawing/2010/main" val="0"/>
@@ -3567,7 +3709,7 @@
                     </pic:cNvPicPr>
                   </pic:nvPicPr>
                   <pic:blipFill rotWithShape="1">
-                    <a:blip r:embed="rId13">
+                    <a:blip r:embed="rId15">
                       <a:extLst>
                         <a:ext uri="{28A0092B-C50C-407E-A947-70E740481C1C}">
                           <a14:useLocalDpi xmlns:a14="http://schemas.microsoft.com/office/drawing/2010/main" val="0"/>
@@ -3659,8 +3801,8 @@
           <w:lang w:val="uk-UA"/>
         </w:rPr>
       </w:pPr>
-      <w:bookmarkStart w:id="1" w:name="_Експертний_пристрій_для"/>
-      <w:bookmarkEnd w:id="1"/>
+      <w:bookmarkStart w:id="2" w:name="_Експертний_пристрій_для"/>
+      <w:bookmarkEnd w:id="2"/>
       <w:r>
         <w:rPr>
           <w:shd w:val="clear" w:color="auto" w:fill="FFFFFF"/>
@@ -3717,7 +3859,7 @@
                     </pic:cNvPicPr>
                   </pic:nvPicPr>
                   <pic:blipFill>
-                    <a:blip r:embed="rId14">
+                    <a:blip r:embed="rId16">
                       <a:extLst>
                         <a:ext uri="{28A0092B-C50C-407E-A947-70E740481C1C}">
                           <a14:useLocalDpi xmlns:a14="http://schemas.microsoft.com/office/drawing/2010/main" val="0"/>
@@ -4298,8 +4440,8 @@
           <w:lang w:val="uk-UA"/>
         </w:rPr>
       </w:pPr>
-      <w:bookmarkStart w:id="2" w:name="_Нечіткий_регуляр_антиблокувальної"/>
-      <w:bookmarkEnd w:id="2"/>
+      <w:bookmarkStart w:id="3" w:name="_Нечіткий_регуляр_антиблокувальної"/>
+      <w:bookmarkEnd w:id="3"/>
       <w:r>
         <w:rPr>
           <w:rStyle w:val="spellingerror"/>
@@ -4616,7 +4758,7 @@
                     </pic:cNvPicPr>
                   </pic:nvPicPr>
                   <pic:blipFill>
-                    <a:blip r:embed="rId15" cstate="print">
+                    <a:blip r:embed="rId17" cstate="print">
                       <a:extLst>
                         <a:ext uri="{28A0092B-C50C-407E-A947-70E740481C1C}">
                           <a14:useLocalDpi xmlns:a14="http://schemas.microsoft.com/office/drawing/2010/main" val="0"/>
@@ -4669,7 +4811,7 @@
                     </pic:cNvPicPr>
                   </pic:nvPicPr>
                   <pic:blipFill>
-                    <a:blip r:embed="rId16">
+                    <a:blip r:embed="rId18">
                       <a:extLst>
                         <a:ext uri="{28A0092B-C50C-407E-A947-70E740481C1C}">
                           <a14:useLocalDpi xmlns:a14="http://schemas.microsoft.com/office/drawing/2010/main" val="0"/>
@@ -4758,7 +4900,7 @@
           <w:lang w:val="uk-UA"/>
         </w:rPr>
       </w:pPr>
-      <w:hyperlink r:id="rId17" w:history="1">
+      <w:hyperlink r:id="rId19" w:history="1">
         <w:r>
           <w:rPr>
             <w:rStyle w:val="a4"/>
@@ -5010,8 +5152,6 @@
         </w:rPr>
         <w:t>Speed</w:t>
       </w:r>
-      <w:bookmarkStart w:id="3" w:name="_GoBack"/>
-      <w:bookmarkEnd w:id="3"/>
       <w:r>
         <w:rPr>
           <w:rStyle w:val="spellingerror"/>
@@ -5418,7 +5558,7 @@
                     </pic:cNvPicPr>
                   </pic:nvPicPr>
                   <pic:blipFill>
-                    <a:blip r:embed="rId18" cstate="print">
+                    <a:blip r:embed="rId20" cstate="print">
                       <a:extLst>
                         <a:ext uri="{28A0092B-C50C-407E-A947-70E740481C1C}">
                           <a14:useLocalDpi xmlns:a14="http://schemas.microsoft.com/office/drawing/2010/main" val="0"/>
@@ -5533,7 +5673,7 @@
                     <pic:cNvPicPr/>
                   </pic:nvPicPr>
                   <pic:blipFill>
-                    <a:blip r:embed="rId19"/>
+                    <a:blip r:embed="rId21"/>
                     <a:stretch>
                       <a:fillRect/>
                     </a:stretch>
@@ -6201,7 +6341,7 @@
         <w:rFonts w:ascii="Symbol" w:eastAsia="Times New Roman" w:hAnsi="Symbol" w:cs="Calibri" w:hint="default"/>
       </w:rPr>
     </w:lvl>
-    <w:lvl w:ilvl="1" w:tplc="04190003" w:tentative="1">
+    <w:lvl w:ilvl="1" w:tplc="04190003">
       <w:start w:val="1"/>
       <w:numFmt w:val="bullet"/>
       <w:lvlText w:val="o"/>
@@ -8160,7 +8300,7 @@
 </file>
 
 <file path=customXml/itemProps1.xml><?xml version="1.0" encoding="utf-8"?>
-<ds:datastoreItem xmlns:ds="http://schemas.openxmlformats.org/officeDocument/2006/customXml" ds:itemID="{5401A418-AF25-442A-A6F3-FC348FD2C871}">
+<ds:datastoreItem xmlns:ds="http://schemas.openxmlformats.org/officeDocument/2006/customXml" ds:itemID="{B984F493-EC1E-4FCC-B324-72C3C98D49BE}">
   <ds:schemaRefs>
     <ds:schemaRef ds:uri="http://schemas.openxmlformats.org/officeDocument/2006/bibliography"/>
   </ds:schemaRefs>

</xml_diff>

<commit_message>
update - new slides :smirk:
</commit_message>
<xml_diff>
--- a/Lab2.docx
+++ b/Lab2.docx
@@ -2438,8 +2438,6 @@
           <w:lang w:val="uk-UA"/>
         </w:rPr>
       </w:pPr>
-      <w:bookmarkStart w:id="0" w:name="_GoBack"/>
-      <w:bookmarkEnd w:id="0"/>
     </w:p>
     <w:p>
       <w:pPr>
@@ -2532,29 +2530,80 @@
           <w:rFonts w:ascii="Calibri" w:hAnsi="Calibri" w:cs="Calibri"/>
           <w:sz w:val="22"/>
           <w:szCs w:val="22"/>
-          <w:lang w:val="uk-UA"/>
-        </w:rPr>
-      </w:pPr>
-      <w:r>
-        <w:rPr>
-          <w:rStyle w:val="spellingerror"/>
-          <w:rFonts w:ascii="Calibri" w:hAnsi="Calibri" w:cs="Calibri"/>
-          <w:sz w:val="22"/>
-          <w:szCs w:val="22"/>
           <w:lang w:val="en-US"/>
         </w:rPr>
-        <w:t>Refs</w:t>
-      </w:r>
-      <w:r>
-        <w:rPr>
-          <w:rStyle w:val="spellingerror"/>
-          <w:rFonts w:ascii="Calibri" w:hAnsi="Calibri" w:cs="Calibri"/>
-          <w:sz w:val="22"/>
-          <w:szCs w:val="22"/>
-          <w:lang w:val="uk-UA"/>
-        </w:rPr>
-        <w:t>:</w:t>
-      </w:r>
+      </w:pPr>
+    </w:p>
+    <w:p>
+      <w:pPr>
+        <w:rPr>
+          <w:rFonts w:ascii="Segoe UI" w:hAnsi="Segoe UI" w:cs="Segoe UI"/>
+          <w:b/>
+          <w:bCs/>
+          <w:sz w:val="18"/>
+          <w:szCs w:val="18"/>
+          <w:lang w:val="en-US"/>
+        </w:rPr>
+      </w:pPr>
+      <w:hyperlink r:id="rId12" w:history="1">
+        <w:r>
+          <w:rPr>
+            <w:rStyle w:val="a4"/>
+            <w:rFonts w:ascii="Calibri" w:hAnsi="Calibri" w:cs="Calibri"/>
+            <w:sz w:val="22"/>
+            <w:szCs w:val="22"/>
+            <w:lang w:val="en-US"/>
+          </w:rPr>
+          <w:t>https://downgit.github.io/#/home</w:t>
+        </w:r>
+      </w:hyperlink>
+      <w:r>
+        <w:rPr>
+          <w:rStyle w:val="spellingerror"/>
+          <w:rFonts w:ascii="Calibri" w:hAnsi="Calibri" w:cs="Calibri"/>
+          <w:sz w:val="22"/>
+          <w:szCs w:val="22"/>
+          <w:lang w:val="en-US"/>
+        </w:rPr>
+        <w:t xml:space="preserve"> - thanks to </w:t>
+      </w:r>
+      <w:proofErr w:type="spellStart"/>
+      <w:r>
+        <w:rPr>
+          <w:rFonts w:ascii="Segoe UI" w:hAnsi="Segoe UI" w:cs="Segoe UI"/>
+          <w:b/>
+          <w:bCs/>
+          <w:sz w:val="18"/>
+          <w:szCs w:val="18"/>
+        </w:rPr>
+        <w:t>Ткачов</w:t>
+      </w:r>
+      <w:proofErr w:type="spellEnd"/>
+      <w:r>
+        <w:rPr>
+          <w:rFonts w:ascii="Segoe UI" w:hAnsi="Segoe UI" w:cs="Segoe UI"/>
+          <w:b/>
+          <w:bCs/>
+          <w:sz w:val="18"/>
+          <w:szCs w:val="18"/>
+          <w:lang w:val="en-US"/>
+        </w:rPr>
+        <w:t xml:space="preserve"> </w:t>
+      </w:r>
+      <w:proofErr w:type="spellStart"/>
+      <w:r>
+        <w:rPr>
+          <w:rFonts w:ascii="Segoe UI" w:hAnsi="Segoe UI" w:cs="Segoe UI"/>
+          <w:b/>
+          <w:bCs/>
+          <w:sz w:val="18"/>
+          <w:szCs w:val="18"/>
+        </w:rPr>
+        <w:t>Костянтин</w:t>
+      </w:r>
+      <w:bookmarkStart w:id="0" w:name="_GoBack"/>
+      <w:bookmarkEnd w:id="0"/>
+      <w:proofErr w:type="spellEnd"/>
     </w:p>
     <w:p>
       <w:pPr>
@@ -2566,285 +2615,9 @@
           <w:rFonts w:ascii="Calibri" w:hAnsi="Calibri" w:cs="Calibri"/>
           <w:sz w:val="22"/>
           <w:szCs w:val="22"/>
-          <w:lang w:val="uk-UA"/>
-        </w:rPr>
-      </w:pPr>
-      <w:hyperlink r:id="rId12" w:history="1">
-        <w:r>
-          <w:rPr>
-            <w:rStyle w:val="a4"/>
-            <w:rFonts w:ascii="Calibri" w:hAnsi="Calibri" w:cs="Calibri"/>
-            <w:sz w:val="22"/>
-            <w:szCs w:val="22"/>
-            <w:lang w:val="en-US"/>
-          </w:rPr>
-          <w:t>https</w:t>
-        </w:r>
-        <w:r>
-          <w:rPr>
-            <w:rStyle w:val="a4"/>
-            <w:rFonts w:ascii="Calibri" w:hAnsi="Calibri" w:cs="Calibri"/>
-            <w:sz w:val="22"/>
-            <w:szCs w:val="22"/>
-            <w:lang w:val="uk-UA"/>
-          </w:rPr>
-          <w:t>://</w:t>
-        </w:r>
-        <w:proofErr w:type="spellStart"/>
-        <w:r>
-          <w:rPr>
-            <w:rStyle w:val="a4"/>
-            <w:rFonts w:ascii="Calibri" w:hAnsi="Calibri" w:cs="Calibri"/>
-            <w:sz w:val="22"/>
-            <w:szCs w:val="22"/>
-            <w:lang w:val="en-US"/>
-          </w:rPr>
-          <w:t>towardsdatascience</w:t>
-        </w:r>
-        <w:proofErr w:type="spellEnd"/>
-        <w:r>
-          <w:rPr>
-            <w:rStyle w:val="a4"/>
-            <w:rFonts w:ascii="Calibri" w:hAnsi="Calibri" w:cs="Calibri"/>
-            <w:sz w:val="22"/>
-            <w:szCs w:val="22"/>
-            <w:lang w:val="uk-UA"/>
-          </w:rPr>
-          <w:t>.</w:t>
-        </w:r>
-        <w:r>
-          <w:rPr>
-            <w:rStyle w:val="a4"/>
-            <w:rFonts w:ascii="Calibri" w:hAnsi="Calibri" w:cs="Calibri"/>
-            <w:sz w:val="22"/>
-            <w:szCs w:val="22"/>
-            <w:lang w:val="en-US"/>
-          </w:rPr>
-          <w:t>com</w:t>
-        </w:r>
-        <w:r>
-          <w:rPr>
-            <w:rStyle w:val="a4"/>
-            <w:rFonts w:ascii="Calibri" w:hAnsi="Calibri" w:cs="Calibri"/>
-            <w:sz w:val="22"/>
-            <w:szCs w:val="22"/>
-            <w:lang w:val="uk-UA"/>
-          </w:rPr>
-          <w:t>/</w:t>
-        </w:r>
-        <w:r>
-          <w:rPr>
-            <w:rStyle w:val="a4"/>
-            <w:rFonts w:ascii="Calibri" w:hAnsi="Calibri" w:cs="Calibri"/>
-            <w:sz w:val="22"/>
-            <w:szCs w:val="22"/>
-            <w:lang w:val="en-US"/>
-          </w:rPr>
-          <w:t>fuzzy</w:t>
-        </w:r>
-        <w:r>
-          <w:rPr>
-            <w:rStyle w:val="a4"/>
-            <w:rFonts w:ascii="Calibri" w:hAnsi="Calibri" w:cs="Calibri"/>
-            <w:sz w:val="22"/>
-            <w:szCs w:val="22"/>
-            <w:lang w:val="uk-UA"/>
-          </w:rPr>
-          <w:t>-</w:t>
-        </w:r>
-        <w:r>
-          <w:rPr>
-            <w:rStyle w:val="a4"/>
-            <w:rFonts w:ascii="Calibri" w:hAnsi="Calibri" w:cs="Calibri"/>
-            <w:sz w:val="22"/>
-            <w:szCs w:val="22"/>
-            <w:lang w:val="en-US"/>
-          </w:rPr>
-          <w:t>inference</w:t>
-        </w:r>
-        <w:r>
-          <w:rPr>
-            <w:rStyle w:val="a4"/>
-            <w:rFonts w:ascii="Calibri" w:hAnsi="Calibri" w:cs="Calibri"/>
-            <w:sz w:val="22"/>
-            <w:szCs w:val="22"/>
-            <w:lang w:val="uk-UA"/>
-          </w:rPr>
-          <w:t>-</w:t>
-        </w:r>
-        <w:r>
-          <w:rPr>
-            <w:rStyle w:val="a4"/>
-            <w:rFonts w:ascii="Calibri" w:hAnsi="Calibri" w:cs="Calibri"/>
-            <w:sz w:val="22"/>
-            <w:szCs w:val="22"/>
-            <w:lang w:val="en-US"/>
-          </w:rPr>
-          <w:t>system</w:t>
-        </w:r>
-        <w:r>
-          <w:rPr>
-            <w:rStyle w:val="a4"/>
-            <w:rFonts w:ascii="Calibri" w:hAnsi="Calibri" w:cs="Calibri"/>
-            <w:sz w:val="22"/>
-            <w:szCs w:val="22"/>
-            <w:lang w:val="uk-UA"/>
-          </w:rPr>
-          <w:t>-</w:t>
-        </w:r>
-        <w:r>
-          <w:rPr>
-            <w:rStyle w:val="a4"/>
-            <w:rFonts w:ascii="Calibri" w:hAnsi="Calibri" w:cs="Calibri"/>
-            <w:sz w:val="22"/>
-            <w:szCs w:val="22"/>
-            <w:lang w:val="en-US"/>
-          </w:rPr>
-          <w:t>implementation</w:t>
-        </w:r>
-        <w:r>
-          <w:rPr>
-            <w:rStyle w:val="a4"/>
-            <w:rFonts w:ascii="Calibri" w:hAnsi="Calibri" w:cs="Calibri"/>
-            <w:sz w:val="22"/>
-            <w:szCs w:val="22"/>
-            <w:lang w:val="uk-UA"/>
-          </w:rPr>
-          <w:t>-</w:t>
-        </w:r>
-        <w:r>
-          <w:rPr>
-            <w:rStyle w:val="a4"/>
-            <w:rFonts w:ascii="Calibri" w:hAnsi="Calibri" w:cs="Calibri"/>
-            <w:sz w:val="22"/>
-            <w:szCs w:val="22"/>
-            <w:lang w:val="en-US"/>
-          </w:rPr>
-          <w:t>in</w:t>
-        </w:r>
-        <w:r>
-          <w:rPr>
-            <w:rStyle w:val="a4"/>
-            <w:rFonts w:ascii="Calibri" w:hAnsi="Calibri" w:cs="Calibri"/>
-            <w:sz w:val="22"/>
-            <w:szCs w:val="22"/>
-            <w:lang w:val="uk-UA"/>
-          </w:rPr>
-          <w:t>-</w:t>
-        </w:r>
-        <w:r>
-          <w:rPr>
-            <w:rStyle w:val="a4"/>
-            <w:rFonts w:ascii="Calibri" w:hAnsi="Calibri" w:cs="Calibri"/>
-            <w:sz w:val="22"/>
-            <w:szCs w:val="22"/>
-            <w:lang w:val="en-US"/>
-          </w:rPr>
-          <w:t>python</w:t>
-        </w:r>
-        <w:r>
-          <w:rPr>
-            <w:rStyle w:val="a4"/>
-            <w:rFonts w:ascii="Calibri" w:hAnsi="Calibri" w:cs="Calibri"/>
-            <w:sz w:val="22"/>
-            <w:szCs w:val="22"/>
-            <w:lang w:val="uk-UA"/>
-          </w:rPr>
-          <w:t>-8</w:t>
-        </w:r>
-        <w:proofErr w:type="spellStart"/>
-        <w:r>
-          <w:rPr>
-            <w:rStyle w:val="a4"/>
-            <w:rFonts w:ascii="Calibri" w:hAnsi="Calibri" w:cs="Calibri"/>
-            <w:sz w:val="22"/>
-            <w:szCs w:val="22"/>
-            <w:lang w:val="en-US"/>
-          </w:rPr>
-          <w:t>af</w:t>
-        </w:r>
-        <w:proofErr w:type="spellEnd"/>
-        <w:r>
-          <w:rPr>
-            <w:rStyle w:val="a4"/>
-            <w:rFonts w:ascii="Calibri" w:hAnsi="Calibri" w:cs="Calibri"/>
-            <w:sz w:val="22"/>
-            <w:szCs w:val="22"/>
-            <w:lang w:val="uk-UA"/>
-          </w:rPr>
-          <w:t>88</w:t>
-        </w:r>
-        <w:r>
-          <w:rPr>
-            <w:rStyle w:val="a4"/>
-            <w:rFonts w:ascii="Calibri" w:hAnsi="Calibri" w:cs="Calibri"/>
-            <w:sz w:val="22"/>
-            <w:szCs w:val="22"/>
-            <w:lang w:val="en-US"/>
-          </w:rPr>
-          <w:t>d</w:t>
-        </w:r>
-        <w:r>
-          <w:rPr>
-            <w:rStyle w:val="a4"/>
-            <w:rFonts w:ascii="Calibri" w:hAnsi="Calibri" w:cs="Calibri"/>
-            <w:sz w:val="22"/>
-            <w:szCs w:val="22"/>
-            <w:lang w:val="uk-UA"/>
-          </w:rPr>
-          <w:t>1</w:t>
-        </w:r>
-        <w:r>
-          <w:rPr>
-            <w:rStyle w:val="a4"/>
-            <w:rFonts w:ascii="Calibri" w:hAnsi="Calibri" w:cs="Calibri"/>
-            <w:sz w:val="22"/>
-            <w:szCs w:val="22"/>
-            <w:lang w:val="en-US"/>
-          </w:rPr>
-          <w:t>f</w:t>
-        </w:r>
-        <w:r>
-          <w:rPr>
-            <w:rStyle w:val="a4"/>
-            <w:rFonts w:ascii="Calibri" w:hAnsi="Calibri" w:cs="Calibri"/>
-            <w:sz w:val="22"/>
-            <w:szCs w:val="22"/>
-            <w:lang w:val="uk-UA"/>
-          </w:rPr>
-          <w:t>0</w:t>
-        </w:r>
-        <w:r>
-          <w:rPr>
-            <w:rStyle w:val="a4"/>
-            <w:rFonts w:ascii="Calibri" w:hAnsi="Calibri" w:cs="Calibri"/>
-            <w:sz w:val="22"/>
-            <w:szCs w:val="22"/>
-            <w:lang w:val="en-US"/>
-          </w:rPr>
-          <w:t>a</w:t>
-        </w:r>
-        <w:r>
-          <w:rPr>
-            <w:rStyle w:val="a4"/>
-            <w:rFonts w:ascii="Calibri" w:hAnsi="Calibri" w:cs="Calibri"/>
-            <w:sz w:val="22"/>
-            <w:szCs w:val="22"/>
-            <w:lang w:val="uk-UA"/>
-          </w:rPr>
-          <w:t>6</w:t>
-        </w:r>
-        <w:r>
-          <w:rPr>
-            <w:rStyle w:val="a4"/>
-            <w:rFonts w:ascii="Calibri" w:hAnsi="Calibri" w:cs="Calibri"/>
-            <w:sz w:val="22"/>
-            <w:szCs w:val="22"/>
-            <w:lang w:val="en-US"/>
-          </w:rPr>
-          <w:t>e</w:t>
-        </w:r>
-      </w:hyperlink>
+          <w:lang w:val="en-US"/>
+        </w:rPr>
+      </w:pPr>
     </w:p>
     <w:p>
       <w:pPr>
@@ -2859,7 +2632,345 @@
           <w:lang w:val="uk-UA"/>
         </w:rPr>
       </w:pPr>
+    </w:p>
+    <w:p>
+      <w:pPr>
+        <w:pStyle w:val="paragraph"/>
+        <w:spacing w:before="0" w:beforeAutospacing="0" w:after="0" w:afterAutospacing="0"/>
+        <w:textAlignment w:val="baseline"/>
+        <w:rPr>
+          <w:rStyle w:val="spellingerror"/>
+          <w:rFonts w:ascii="Calibri" w:hAnsi="Calibri" w:cs="Calibri"/>
+          <w:sz w:val="22"/>
+          <w:szCs w:val="22"/>
+          <w:lang w:val="uk-UA"/>
+        </w:rPr>
+      </w:pPr>
+      <w:r>
+        <w:rPr>
+          <w:rStyle w:val="spellingerror"/>
+          <w:rFonts w:ascii="Calibri" w:hAnsi="Calibri" w:cs="Calibri"/>
+          <w:sz w:val="22"/>
+          <w:szCs w:val="22"/>
+          <w:lang w:val="en-US"/>
+        </w:rPr>
+        <w:t>Refs</w:t>
+      </w:r>
+      <w:r>
+        <w:rPr>
+          <w:rStyle w:val="spellingerror"/>
+          <w:rFonts w:ascii="Calibri" w:hAnsi="Calibri" w:cs="Calibri"/>
+          <w:sz w:val="22"/>
+          <w:szCs w:val="22"/>
+          <w:lang w:val="uk-UA"/>
+        </w:rPr>
+        <w:t>:</w:t>
+      </w:r>
+    </w:p>
+    <w:p>
+      <w:pPr>
+        <w:pStyle w:val="paragraph"/>
+        <w:spacing w:before="0" w:beforeAutospacing="0" w:after="0" w:afterAutospacing="0"/>
+        <w:textAlignment w:val="baseline"/>
+        <w:rPr>
+          <w:rStyle w:val="spellingerror"/>
+          <w:rFonts w:ascii="Calibri" w:hAnsi="Calibri" w:cs="Calibri"/>
+          <w:sz w:val="22"/>
+          <w:szCs w:val="22"/>
+          <w:lang w:val="uk-UA"/>
+        </w:rPr>
+      </w:pPr>
       <w:hyperlink r:id="rId13" w:history="1">
+        <w:r>
+          <w:rPr>
+            <w:rStyle w:val="a4"/>
+            <w:rFonts w:ascii="Calibri" w:hAnsi="Calibri" w:cs="Calibri"/>
+            <w:sz w:val="22"/>
+            <w:szCs w:val="22"/>
+            <w:lang w:val="en-US"/>
+          </w:rPr>
+          <w:t>https</w:t>
+        </w:r>
+        <w:r>
+          <w:rPr>
+            <w:rStyle w:val="a4"/>
+            <w:rFonts w:ascii="Calibri" w:hAnsi="Calibri" w:cs="Calibri"/>
+            <w:sz w:val="22"/>
+            <w:szCs w:val="22"/>
+            <w:lang w:val="uk-UA"/>
+          </w:rPr>
+          <w:t>://</w:t>
+        </w:r>
+        <w:proofErr w:type="spellStart"/>
+        <w:r>
+          <w:rPr>
+            <w:rStyle w:val="a4"/>
+            <w:rFonts w:ascii="Calibri" w:hAnsi="Calibri" w:cs="Calibri"/>
+            <w:sz w:val="22"/>
+            <w:szCs w:val="22"/>
+            <w:lang w:val="en-US"/>
+          </w:rPr>
+          <w:t>towardsdatascience</w:t>
+        </w:r>
+        <w:proofErr w:type="spellEnd"/>
+        <w:r>
+          <w:rPr>
+            <w:rStyle w:val="a4"/>
+            <w:rFonts w:ascii="Calibri" w:hAnsi="Calibri" w:cs="Calibri"/>
+            <w:sz w:val="22"/>
+            <w:szCs w:val="22"/>
+            <w:lang w:val="uk-UA"/>
+          </w:rPr>
+          <w:t>.</w:t>
+        </w:r>
+        <w:r>
+          <w:rPr>
+            <w:rStyle w:val="a4"/>
+            <w:rFonts w:ascii="Calibri" w:hAnsi="Calibri" w:cs="Calibri"/>
+            <w:sz w:val="22"/>
+            <w:szCs w:val="22"/>
+            <w:lang w:val="en-US"/>
+          </w:rPr>
+          <w:t>com</w:t>
+        </w:r>
+        <w:r>
+          <w:rPr>
+            <w:rStyle w:val="a4"/>
+            <w:rFonts w:ascii="Calibri" w:hAnsi="Calibri" w:cs="Calibri"/>
+            <w:sz w:val="22"/>
+            <w:szCs w:val="22"/>
+            <w:lang w:val="uk-UA"/>
+          </w:rPr>
+          <w:t>/</w:t>
+        </w:r>
+        <w:r>
+          <w:rPr>
+            <w:rStyle w:val="a4"/>
+            <w:rFonts w:ascii="Calibri" w:hAnsi="Calibri" w:cs="Calibri"/>
+            <w:sz w:val="22"/>
+            <w:szCs w:val="22"/>
+            <w:lang w:val="en-US"/>
+          </w:rPr>
+          <w:t>fuzzy</w:t>
+        </w:r>
+        <w:r>
+          <w:rPr>
+            <w:rStyle w:val="a4"/>
+            <w:rFonts w:ascii="Calibri" w:hAnsi="Calibri" w:cs="Calibri"/>
+            <w:sz w:val="22"/>
+            <w:szCs w:val="22"/>
+            <w:lang w:val="uk-UA"/>
+          </w:rPr>
+          <w:t>-</w:t>
+        </w:r>
+        <w:r>
+          <w:rPr>
+            <w:rStyle w:val="a4"/>
+            <w:rFonts w:ascii="Calibri" w:hAnsi="Calibri" w:cs="Calibri"/>
+            <w:sz w:val="22"/>
+            <w:szCs w:val="22"/>
+            <w:lang w:val="en-US"/>
+          </w:rPr>
+          <w:t>inference</w:t>
+        </w:r>
+        <w:r>
+          <w:rPr>
+            <w:rStyle w:val="a4"/>
+            <w:rFonts w:ascii="Calibri" w:hAnsi="Calibri" w:cs="Calibri"/>
+            <w:sz w:val="22"/>
+            <w:szCs w:val="22"/>
+            <w:lang w:val="uk-UA"/>
+          </w:rPr>
+          <w:t>-</w:t>
+        </w:r>
+        <w:r>
+          <w:rPr>
+            <w:rStyle w:val="a4"/>
+            <w:rFonts w:ascii="Calibri" w:hAnsi="Calibri" w:cs="Calibri"/>
+            <w:sz w:val="22"/>
+            <w:szCs w:val="22"/>
+            <w:lang w:val="en-US"/>
+          </w:rPr>
+          <w:t>system</w:t>
+        </w:r>
+        <w:r>
+          <w:rPr>
+            <w:rStyle w:val="a4"/>
+            <w:rFonts w:ascii="Calibri" w:hAnsi="Calibri" w:cs="Calibri"/>
+            <w:sz w:val="22"/>
+            <w:szCs w:val="22"/>
+            <w:lang w:val="uk-UA"/>
+          </w:rPr>
+          <w:t>-</w:t>
+        </w:r>
+        <w:r>
+          <w:rPr>
+            <w:rStyle w:val="a4"/>
+            <w:rFonts w:ascii="Calibri" w:hAnsi="Calibri" w:cs="Calibri"/>
+            <w:sz w:val="22"/>
+            <w:szCs w:val="22"/>
+            <w:lang w:val="en-US"/>
+          </w:rPr>
+          <w:t>implementation</w:t>
+        </w:r>
+        <w:r>
+          <w:rPr>
+            <w:rStyle w:val="a4"/>
+            <w:rFonts w:ascii="Calibri" w:hAnsi="Calibri" w:cs="Calibri"/>
+            <w:sz w:val="22"/>
+            <w:szCs w:val="22"/>
+            <w:lang w:val="uk-UA"/>
+          </w:rPr>
+          <w:t>-</w:t>
+        </w:r>
+        <w:r>
+          <w:rPr>
+            <w:rStyle w:val="a4"/>
+            <w:rFonts w:ascii="Calibri" w:hAnsi="Calibri" w:cs="Calibri"/>
+            <w:sz w:val="22"/>
+            <w:szCs w:val="22"/>
+            <w:lang w:val="en-US"/>
+          </w:rPr>
+          <w:t>in</w:t>
+        </w:r>
+        <w:r>
+          <w:rPr>
+            <w:rStyle w:val="a4"/>
+            <w:rFonts w:ascii="Calibri" w:hAnsi="Calibri" w:cs="Calibri"/>
+            <w:sz w:val="22"/>
+            <w:szCs w:val="22"/>
+            <w:lang w:val="uk-UA"/>
+          </w:rPr>
+          <w:t>-</w:t>
+        </w:r>
+        <w:r>
+          <w:rPr>
+            <w:rStyle w:val="a4"/>
+            <w:rFonts w:ascii="Calibri" w:hAnsi="Calibri" w:cs="Calibri"/>
+            <w:sz w:val="22"/>
+            <w:szCs w:val="22"/>
+            <w:lang w:val="en-US"/>
+          </w:rPr>
+          <w:t>python</w:t>
+        </w:r>
+        <w:r>
+          <w:rPr>
+            <w:rStyle w:val="a4"/>
+            <w:rFonts w:ascii="Calibri" w:hAnsi="Calibri" w:cs="Calibri"/>
+            <w:sz w:val="22"/>
+            <w:szCs w:val="22"/>
+            <w:lang w:val="uk-UA"/>
+          </w:rPr>
+          <w:t>-8</w:t>
+        </w:r>
+        <w:proofErr w:type="spellStart"/>
+        <w:r>
+          <w:rPr>
+            <w:rStyle w:val="a4"/>
+            <w:rFonts w:ascii="Calibri" w:hAnsi="Calibri" w:cs="Calibri"/>
+            <w:sz w:val="22"/>
+            <w:szCs w:val="22"/>
+            <w:lang w:val="en-US"/>
+          </w:rPr>
+          <w:t>af</w:t>
+        </w:r>
+        <w:proofErr w:type="spellEnd"/>
+        <w:r>
+          <w:rPr>
+            <w:rStyle w:val="a4"/>
+            <w:rFonts w:ascii="Calibri" w:hAnsi="Calibri" w:cs="Calibri"/>
+            <w:sz w:val="22"/>
+            <w:szCs w:val="22"/>
+            <w:lang w:val="uk-UA"/>
+          </w:rPr>
+          <w:t>88</w:t>
+        </w:r>
+        <w:r>
+          <w:rPr>
+            <w:rStyle w:val="a4"/>
+            <w:rFonts w:ascii="Calibri" w:hAnsi="Calibri" w:cs="Calibri"/>
+            <w:sz w:val="22"/>
+            <w:szCs w:val="22"/>
+            <w:lang w:val="en-US"/>
+          </w:rPr>
+          <w:t>d</w:t>
+        </w:r>
+        <w:r>
+          <w:rPr>
+            <w:rStyle w:val="a4"/>
+            <w:rFonts w:ascii="Calibri" w:hAnsi="Calibri" w:cs="Calibri"/>
+            <w:sz w:val="22"/>
+            <w:szCs w:val="22"/>
+            <w:lang w:val="uk-UA"/>
+          </w:rPr>
+          <w:t>1</w:t>
+        </w:r>
+        <w:r>
+          <w:rPr>
+            <w:rStyle w:val="a4"/>
+            <w:rFonts w:ascii="Calibri" w:hAnsi="Calibri" w:cs="Calibri"/>
+            <w:sz w:val="22"/>
+            <w:szCs w:val="22"/>
+            <w:lang w:val="en-US"/>
+          </w:rPr>
+          <w:t>f</w:t>
+        </w:r>
+        <w:r>
+          <w:rPr>
+            <w:rStyle w:val="a4"/>
+            <w:rFonts w:ascii="Calibri" w:hAnsi="Calibri" w:cs="Calibri"/>
+            <w:sz w:val="22"/>
+            <w:szCs w:val="22"/>
+            <w:lang w:val="uk-UA"/>
+          </w:rPr>
+          <w:t>0</w:t>
+        </w:r>
+        <w:r>
+          <w:rPr>
+            <w:rStyle w:val="a4"/>
+            <w:rFonts w:ascii="Calibri" w:hAnsi="Calibri" w:cs="Calibri"/>
+            <w:sz w:val="22"/>
+            <w:szCs w:val="22"/>
+            <w:lang w:val="en-US"/>
+          </w:rPr>
+          <w:t>a</w:t>
+        </w:r>
+        <w:r>
+          <w:rPr>
+            <w:rStyle w:val="a4"/>
+            <w:rFonts w:ascii="Calibri" w:hAnsi="Calibri" w:cs="Calibri"/>
+            <w:sz w:val="22"/>
+            <w:szCs w:val="22"/>
+            <w:lang w:val="uk-UA"/>
+          </w:rPr>
+          <w:t>6</w:t>
+        </w:r>
+        <w:r>
+          <w:rPr>
+            <w:rStyle w:val="a4"/>
+            <w:rFonts w:ascii="Calibri" w:hAnsi="Calibri" w:cs="Calibri"/>
+            <w:sz w:val="22"/>
+            <w:szCs w:val="22"/>
+            <w:lang w:val="en-US"/>
+          </w:rPr>
+          <w:t>e</w:t>
+        </w:r>
+      </w:hyperlink>
+    </w:p>
+    <w:p>
+      <w:pPr>
+        <w:pStyle w:val="paragraph"/>
+        <w:spacing w:before="0" w:beforeAutospacing="0" w:after="0" w:afterAutospacing="0"/>
+        <w:textAlignment w:val="baseline"/>
+        <w:rPr>
+          <w:rStyle w:val="spellingerror"/>
+          <w:rFonts w:ascii="Calibri" w:hAnsi="Calibri" w:cs="Calibri"/>
+          <w:sz w:val="22"/>
+          <w:szCs w:val="22"/>
+          <w:lang w:val="uk-UA"/>
+        </w:rPr>
+      </w:pPr>
+      <w:hyperlink r:id="rId14" w:history="1">
         <w:r>
           <w:rPr>
             <w:rStyle w:val="a4"/>
@@ -3379,7 +3490,7 @@
                     </pic:cNvPicPr>
                   </pic:nvPicPr>
                   <pic:blipFill>
-                    <a:blip r:embed="rId14" cstate="print">
+                    <a:blip r:embed="rId15" cstate="print">
                       <a:extLst>
                         <a:ext uri="{28A0092B-C50C-407E-A947-70E740481C1C}">
                           <a14:useLocalDpi xmlns:a14="http://schemas.microsoft.com/office/drawing/2010/main" val="0"/>
@@ -3709,7 +3820,7 @@
                     </pic:cNvPicPr>
                   </pic:nvPicPr>
                   <pic:blipFill rotWithShape="1">
-                    <a:blip r:embed="rId15">
+                    <a:blip r:embed="rId16">
                       <a:extLst>
                         <a:ext uri="{28A0092B-C50C-407E-A947-70E740481C1C}">
                           <a14:useLocalDpi xmlns:a14="http://schemas.microsoft.com/office/drawing/2010/main" val="0"/>
@@ -3859,7 +3970,7 @@
                     </pic:cNvPicPr>
                   </pic:nvPicPr>
                   <pic:blipFill>
-                    <a:blip r:embed="rId16">
+                    <a:blip r:embed="rId17">
                       <a:extLst>
                         <a:ext uri="{28A0092B-C50C-407E-A947-70E740481C1C}">
                           <a14:useLocalDpi xmlns:a14="http://schemas.microsoft.com/office/drawing/2010/main" val="0"/>
@@ -4758,7 +4869,7 @@
                     </pic:cNvPicPr>
                   </pic:nvPicPr>
                   <pic:blipFill>
-                    <a:blip r:embed="rId17" cstate="print">
+                    <a:blip r:embed="rId18" cstate="print">
                       <a:extLst>
                         <a:ext uri="{28A0092B-C50C-407E-A947-70E740481C1C}">
                           <a14:useLocalDpi xmlns:a14="http://schemas.microsoft.com/office/drawing/2010/main" val="0"/>
@@ -4811,7 +4922,7 @@
                     </pic:cNvPicPr>
                   </pic:nvPicPr>
                   <pic:blipFill>
-                    <a:blip r:embed="rId18">
+                    <a:blip r:embed="rId19">
                       <a:extLst>
                         <a:ext uri="{28A0092B-C50C-407E-A947-70E740481C1C}">
                           <a14:useLocalDpi xmlns:a14="http://schemas.microsoft.com/office/drawing/2010/main" val="0"/>
@@ -4900,7 +5011,7 @@
           <w:lang w:val="uk-UA"/>
         </w:rPr>
       </w:pPr>
-      <w:hyperlink r:id="rId19" w:history="1">
+      <w:hyperlink r:id="rId20" w:history="1">
         <w:r>
           <w:rPr>
             <w:rStyle w:val="a4"/>
@@ -5558,7 +5669,7 @@
                     </pic:cNvPicPr>
                   </pic:nvPicPr>
                   <pic:blipFill>
-                    <a:blip r:embed="rId20" cstate="print">
+                    <a:blip r:embed="rId21" cstate="print">
                       <a:extLst>
                         <a:ext uri="{28A0092B-C50C-407E-A947-70E740481C1C}">
                           <a14:useLocalDpi xmlns:a14="http://schemas.microsoft.com/office/drawing/2010/main" val="0"/>
@@ -5673,7 +5784,7 @@
                     <pic:cNvPicPr/>
                   </pic:nvPicPr>
                   <pic:blipFill>
-                    <a:blip r:embed="rId21"/>
+                    <a:blip r:embed="rId22"/>
                     <a:stretch>
                       <a:fillRect/>
                     </a:stretch>
@@ -8300,7 +8411,7 @@
 </file>
 
 <file path=customXml/itemProps1.xml><?xml version="1.0" encoding="utf-8"?>
-<ds:datastoreItem xmlns:ds="http://schemas.openxmlformats.org/officeDocument/2006/customXml" ds:itemID="{B984F493-EC1E-4FCC-B324-72C3C98D49BE}">
+<ds:datastoreItem xmlns:ds="http://schemas.openxmlformats.org/officeDocument/2006/customXml" ds:itemID="{9A50E65E-A61A-4E88-B453-0DB901FABCBC}">
   <ds:schemaRefs>
     <ds:schemaRef ds:uri="http://schemas.openxmlformats.org/officeDocument/2006/bibliography"/>
   </ds:schemaRefs>

</xml_diff>